<commit_message>
current page with example result
</commit_message>
<xml_diff>
--- a/Module Descriptions and Future Ideas.docx
+++ b/Module Descriptions and Future Ideas.docx
@@ -853,13 +853,13 @@
       <w:pPr>
         <w:rPr>
           <w:b/>
-          <w:color w:val="A5A5A5" w:themeColor="accent3"/>
-        </w:rPr>
-      </w:pPr>
-      <w:r>
-        <w:rPr>
-          <w:b/>
-          <w:color w:val="A5A5A5" w:themeColor="accent3"/>
+          <w:color w:val="8496B0" w:themeColor="text2" w:themeTint="99"/>
+        </w:rPr>
+      </w:pPr>
+      <w:r>
+        <w:rPr>
+          <w:b/>
+          <w:color w:val="8496B0" w:themeColor="text2" w:themeTint="99"/>
         </w:rPr>
         <w:t>CLASSIFICATIONS</w:t>
       </w:r>
@@ -867,40 +867,48 @@
     <w:p>
       <w:pPr>
         <w:rPr>
-          <w:color w:val="A5A5A5" w:themeColor="accent3"/>
-        </w:rPr>
-      </w:pPr>
-      <w:r>
-        <w:rPr>
-          <w:color w:val="A5A5A5" w:themeColor="accent3"/>
+          <w:color w:val="8496B0" w:themeColor="text2" w:themeTint="99"/>
+        </w:rPr>
+      </w:pPr>
+      <w:r>
+        <w:rPr>
+          <w:color w:val="8496B0" w:themeColor="text2" w:themeTint="99"/>
         </w:rPr>
         <w:t xml:space="preserve">- the different genres/subjects within a science listed that this data would be part of </w:t>
       </w:r>
       <w:proofErr w:type="spellStart"/>
       <w:r>
         <w:rPr>
-          <w:color w:val="A5A5A5" w:themeColor="accent3"/>
+          <w:color w:val="8496B0" w:themeColor="text2" w:themeTint="99"/>
         </w:rPr>
         <w:t>ie</w:t>
       </w:r>
       <w:proofErr w:type="spellEnd"/>
       <w:r>
         <w:rPr>
-          <w:color w:val="A5A5A5" w:themeColor="accent3"/>
+          <w:color w:val="8496B0" w:themeColor="text2" w:themeTint="99"/>
         </w:rPr>
         <w:t>. Genome/Astrophysics/</w:t>
       </w:r>
       <w:proofErr w:type="spellStart"/>
       <w:r>
         <w:rPr>
-          <w:color w:val="A5A5A5" w:themeColor="accent3"/>
-        </w:rPr>
-        <w:t>Thermodynamical</w:t>
+          <w:color w:val="8496B0" w:themeColor="text2" w:themeTint="99"/>
+        </w:rPr>
+        <w:t>Thermodynami</w:t>
+      </w:r>
+      <w:bookmarkStart w:id="0" w:name="_GoBack"/>
+      <w:bookmarkEnd w:id="0"/>
+      <w:r>
+        <w:rPr>
+          <w:color w:val="8496B0" w:themeColor="text2" w:themeTint="99"/>
+        </w:rPr>
+        <w:t>cal</w:t>
       </w:r>
       <w:proofErr w:type="spellEnd"/>
       <w:r>
         <w:rPr>
-          <w:color w:val="A5A5A5" w:themeColor="accent3"/>
+          <w:color w:val="8496B0" w:themeColor="text2" w:themeTint="99"/>
         </w:rPr>
         <w:t>...</w:t>
       </w:r>
@@ -910,13 +918,13 @@
       <w:pPr>
         <w:rPr>
           <w:b/>
-          <w:color w:val="A5A5A5" w:themeColor="accent3"/>
-        </w:rPr>
-      </w:pPr>
-      <w:r>
-        <w:rPr>
-          <w:b/>
-          <w:color w:val="A5A5A5" w:themeColor="accent3"/>
+          <w:color w:val="8496B0" w:themeColor="text2" w:themeTint="99"/>
+        </w:rPr>
+      </w:pPr>
+      <w:r>
+        <w:rPr>
+          <w:b/>
+          <w:color w:val="8496B0" w:themeColor="text2" w:themeTint="99"/>
         </w:rPr>
         <w:t>METRICS:</w:t>
       </w:r>
@@ -924,12 +932,12 @@
     <w:p>
       <w:pPr>
         <w:rPr>
-          <w:color w:val="A5A5A5" w:themeColor="accent3"/>
-        </w:rPr>
-      </w:pPr>
-      <w:r>
-        <w:rPr>
-          <w:color w:val="A5A5A5" w:themeColor="accent3"/>
+          <w:color w:val="8496B0" w:themeColor="text2" w:themeTint="99"/>
+        </w:rPr>
+      </w:pPr>
+      <w:r>
+        <w:rPr>
+          <w:color w:val="8496B0" w:themeColor="text2" w:themeTint="99"/>
         </w:rPr>
         <w:t>summary metric rating?</w:t>
       </w:r>
@@ -937,7 +945,7 @@
     <w:p>
       <w:pPr>
         <w:rPr>
-          <w:color w:val="A5A5A5" w:themeColor="accent3"/>
+          <w:color w:val="8496B0" w:themeColor="text2" w:themeTint="99"/>
         </w:rPr>
       </w:pPr>
     </w:p>
@@ -946,27 +954,27 @@
         <w:ind w:left="720"/>
         <w:rPr>
           <w:b/>
-          <w:color w:val="A5A5A5" w:themeColor="accent3"/>
-        </w:rPr>
-      </w:pPr>
-      <w:r>
-        <w:rPr>
-          <w:b/>
-          <w:color w:val="A5A5A5" w:themeColor="accent3"/>
+          <w:color w:val="8496B0" w:themeColor="text2" w:themeTint="99"/>
+        </w:rPr>
+      </w:pPr>
+      <w:r>
+        <w:rPr>
+          <w:b/>
+          <w:color w:val="8496B0" w:themeColor="text2" w:themeTint="99"/>
         </w:rPr>
         <w:t>[</w:t>
       </w:r>
       <w:r>
         <w:rPr>
           <w:b/>
-          <w:color w:val="A5A5A5" w:themeColor="accent3"/>
+          <w:color w:val="8496B0" w:themeColor="text2" w:themeTint="99"/>
         </w:rPr>
         <w:t>IMPACT</w:t>
       </w:r>
       <w:r>
         <w:rPr>
           <w:b/>
-          <w:color w:val="A5A5A5" w:themeColor="accent3"/>
+          <w:color w:val="8496B0" w:themeColor="text2" w:themeTint="99"/>
         </w:rPr>
         <w:t>]</w:t>
       </w:r>
@@ -975,24 +983,24 @@
       <w:pPr>
         <w:ind w:left="720"/>
         <w:rPr>
-          <w:color w:val="A5A5A5" w:themeColor="accent3"/>
-        </w:rPr>
-      </w:pPr>
-      <w:r>
-        <w:rPr>
-          <w:color w:val="A5A5A5" w:themeColor="accent3"/>
+          <w:color w:val="8496B0" w:themeColor="text2" w:themeTint="99"/>
+        </w:rPr>
+      </w:pPr>
+      <w:r>
+        <w:rPr>
+          <w:color w:val="8496B0" w:themeColor="text2" w:themeTint="99"/>
         </w:rPr>
         <w:t>-</w:t>
       </w:r>
       <w:r>
         <w:rPr>
-          <w:color w:val="A5A5A5" w:themeColor="accent3"/>
+          <w:color w:val="8496B0" w:themeColor="text2" w:themeTint="99"/>
         </w:rPr>
         <w:t>citation count</w:t>
       </w:r>
       <w:r>
         <w:rPr>
-          <w:color w:val="A5A5A5" w:themeColor="accent3"/>
+          <w:color w:val="8496B0" w:themeColor="text2" w:themeTint="99"/>
         </w:rPr>
         <w:t>?</w:t>
       </w:r>
@@ -1001,18 +1009,18 @@
       <w:pPr>
         <w:ind w:left="720"/>
         <w:rPr>
-          <w:color w:val="A5A5A5" w:themeColor="accent3"/>
-        </w:rPr>
-      </w:pPr>
-      <w:r>
-        <w:rPr>
-          <w:color w:val="A5A5A5" w:themeColor="accent3"/>
+          <w:color w:val="8496B0" w:themeColor="text2" w:themeTint="99"/>
+        </w:rPr>
+      </w:pPr>
+      <w:r>
+        <w:rPr>
+          <w:color w:val="8496B0" w:themeColor="text2" w:themeTint="99"/>
         </w:rPr>
         <w:t>-</w:t>
       </w:r>
       <w:r>
         <w:rPr>
-          <w:color w:val="A5A5A5" w:themeColor="accent3"/>
+          <w:color w:val="8496B0" w:themeColor="text2" w:themeTint="99"/>
         </w:rPr>
         <w:t>using h-index and g-index to quantify impact of an individual author?</w:t>
       </w:r>
@@ -1022,7 +1030,7 @@
         <w:ind w:left="720"/>
         <w:rPr>
           <w:b/>
-          <w:color w:val="A5A5A5" w:themeColor="accent3"/>
+          <w:color w:val="8496B0" w:themeColor="text2" w:themeTint="99"/>
         </w:rPr>
       </w:pPr>
     </w:p>
@@ -1031,27 +1039,27 @@
         <w:ind w:left="720"/>
         <w:rPr>
           <w:b/>
-          <w:color w:val="A5A5A5" w:themeColor="accent3"/>
-        </w:rPr>
-      </w:pPr>
-      <w:r>
-        <w:rPr>
-          <w:b/>
-          <w:color w:val="A5A5A5" w:themeColor="accent3"/>
+          <w:color w:val="8496B0" w:themeColor="text2" w:themeTint="99"/>
+        </w:rPr>
+      </w:pPr>
+      <w:r>
+        <w:rPr>
+          <w:b/>
+          <w:color w:val="8496B0" w:themeColor="text2" w:themeTint="99"/>
         </w:rPr>
         <w:t>[</w:t>
       </w:r>
       <w:r>
         <w:rPr>
           <w:b/>
-          <w:color w:val="A5A5A5" w:themeColor="accent3"/>
+          <w:color w:val="8496B0" w:themeColor="text2" w:themeTint="99"/>
         </w:rPr>
         <w:t>USAGE OF THIS DATA</w:t>
       </w:r>
       <w:r>
         <w:rPr>
           <w:b/>
-          <w:color w:val="A5A5A5" w:themeColor="accent3"/>
+          <w:color w:val="8496B0" w:themeColor="text2" w:themeTint="99"/>
         </w:rPr>
         <w:t>]</w:t>
       </w:r>
@@ -1060,19 +1068,19 @@
       <w:pPr>
         <w:ind w:left="720"/>
         <w:rPr>
-          <w:color w:val="A5A5A5" w:themeColor="accent3"/>
-        </w:rPr>
-      </w:pPr>
-      <w:r>
-        <w:rPr>
-          <w:color w:val="A5A5A5" w:themeColor="accent3"/>
+          <w:color w:val="8496B0" w:themeColor="text2" w:themeTint="99"/>
+        </w:rPr>
+      </w:pPr>
+      <w:r>
+        <w:rPr>
+          <w:color w:val="8496B0" w:themeColor="text2" w:themeTint="99"/>
         </w:rPr>
         <w:t xml:space="preserve">- stating where this data may have been used to: help with coming up with a cure/ decide upon a new method to... /help directly with figuring </w:t>
       </w:r>
       <w:proofErr w:type="gramStart"/>
       <w:r>
         <w:rPr>
-          <w:color w:val="A5A5A5" w:themeColor="accent3"/>
+          <w:color w:val="8496B0" w:themeColor="text2" w:themeTint="99"/>
         </w:rPr>
         <w:t>out..</w:t>
       </w:r>
@@ -1082,7 +1090,7 @@
       <w:pPr>
         <w:ind w:left="720"/>
         <w:rPr>
-          <w:color w:val="A5A5A5" w:themeColor="accent3"/>
+          <w:color w:val="8496B0" w:themeColor="text2" w:themeTint="99"/>
         </w:rPr>
       </w:pPr>
     </w:p>
@@ -1091,27 +1099,27 @@
         <w:ind w:left="720"/>
         <w:rPr>
           <w:b/>
-          <w:color w:val="A5A5A5" w:themeColor="accent3"/>
-        </w:rPr>
-      </w:pPr>
-      <w:r>
-        <w:rPr>
-          <w:b/>
-          <w:color w:val="A5A5A5" w:themeColor="accent3"/>
+          <w:color w:val="8496B0" w:themeColor="text2" w:themeTint="99"/>
+        </w:rPr>
+      </w:pPr>
+      <w:r>
+        <w:rPr>
+          <w:b/>
+          <w:color w:val="8496B0" w:themeColor="text2" w:themeTint="99"/>
         </w:rPr>
         <w:t>[</w:t>
       </w:r>
       <w:r>
         <w:rPr>
           <w:b/>
-          <w:color w:val="A5A5A5" w:themeColor="accent3"/>
+          <w:color w:val="8496B0" w:themeColor="text2" w:themeTint="99"/>
         </w:rPr>
         <w:t>ALT METRICS</w:t>
       </w:r>
       <w:r>
         <w:rPr>
           <w:b/>
-          <w:color w:val="A5A5A5" w:themeColor="accent3"/>
+          <w:color w:val="8496B0" w:themeColor="text2" w:themeTint="99"/>
         </w:rPr>
         <w:t>]</w:t>
       </w:r>
@@ -1125,12 +1133,12 @@
         </w:numPr>
         <w:ind w:left="1440"/>
         <w:rPr>
-          <w:color w:val="A5A5A5" w:themeColor="accent3"/>
-        </w:rPr>
-      </w:pPr>
-      <w:r>
-        <w:rPr>
-          <w:color w:val="A5A5A5" w:themeColor="accent3"/>
+          <w:color w:val="8496B0" w:themeColor="text2" w:themeTint="99"/>
+        </w:rPr>
+      </w:pPr>
+      <w:r>
+        <w:rPr>
+          <w:color w:val="8496B0" w:themeColor="text2" w:themeTint="99"/>
         </w:rPr>
         <w:t>information complimentary to citation counts</w:t>
       </w:r>
@@ -1144,12 +1152,12 @@
         </w:numPr>
         <w:ind w:left="1440"/>
         <w:rPr>
-          <w:color w:val="A5A5A5" w:themeColor="accent3"/>
-        </w:rPr>
-      </w:pPr>
-      <w:r>
-        <w:rPr>
-          <w:color w:val="A5A5A5" w:themeColor="accent3"/>
+          <w:color w:val="8496B0" w:themeColor="text2" w:themeTint="99"/>
+        </w:rPr>
+      </w:pPr>
+      <w:r>
+        <w:rPr>
+          <w:color w:val="8496B0" w:themeColor="text2" w:themeTint="99"/>
         </w:rPr>
         <w:t>amount of attention the data is getting -information complimentary to impact metrics</w:t>
       </w:r>
@@ -1163,19 +1171,19 @@
         </w:numPr>
         <w:ind w:left="1440"/>
         <w:rPr>
-          <w:color w:val="A5A5A5" w:themeColor="accent3"/>
-        </w:rPr>
-      </w:pPr>
-      <w:r>
-        <w:rPr>
-          <w:color w:val="A5A5A5" w:themeColor="accent3"/>
+          <w:color w:val="8496B0" w:themeColor="text2" w:themeTint="99"/>
+        </w:rPr>
+      </w:pPr>
+      <w:r>
+        <w:rPr>
+          <w:color w:val="8496B0" w:themeColor="text2" w:themeTint="99"/>
         </w:rPr>
         <w:t xml:space="preserve">using DOI to quantity number of times data has been viewed/ shared/ </w:t>
       </w:r>
       <w:proofErr w:type="gramStart"/>
       <w:r>
         <w:rPr>
-          <w:color w:val="A5A5A5" w:themeColor="accent3"/>
+          <w:color w:val="8496B0" w:themeColor="text2" w:themeTint="99"/>
         </w:rPr>
         <w:t>cited..</w:t>
       </w:r>
@@ -1205,18 +1213,24 @@
         <w:t>- links to such pages of interest that hold original info that inspired/ helped with the discovery/analysis of this data</w:t>
       </w:r>
     </w:p>
-    <w:p/>
-    <w:p>
-      <w:pPr>
-        <w:rPr>
-          <w:b/>
-          <w:color w:val="A5A5A5" w:themeColor="accent3"/>
-        </w:rPr>
-      </w:pPr>
-      <w:r>
-        <w:rPr>
-          <w:b/>
-          <w:color w:val="A5A5A5" w:themeColor="accent3"/>
+    <w:p>
+      <w:pPr>
+        <w:rPr>
+          <w:color w:val="8496B0" w:themeColor="text2" w:themeTint="99"/>
+        </w:rPr>
+      </w:pPr>
+    </w:p>
+    <w:p>
+      <w:pPr>
+        <w:rPr>
+          <w:b/>
+          <w:color w:val="8496B0" w:themeColor="text2" w:themeTint="99"/>
+        </w:rPr>
+      </w:pPr>
+      <w:r>
+        <w:rPr>
+          <w:b/>
+          <w:color w:val="8496B0" w:themeColor="text2" w:themeTint="99"/>
         </w:rPr>
         <w:t>ENTITIES</w:t>
       </w:r>
@@ -1224,18 +1238,18 @@
     <w:p>
       <w:pPr>
         <w:rPr>
-          <w:color w:val="A5A5A5" w:themeColor="accent3"/>
-        </w:rPr>
-      </w:pPr>
-      <w:r>
-        <w:rPr>
-          <w:color w:val="A5A5A5" w:themeColor="accent3"/>
+          <w:color w:val="8496B0" w:themeColor="text2" w:themeTint="99"/>
+        </w:rPr>
+      </w:pPr>
+      <w:r>
+        <w:rPr>
+          <w:color w:val="8496B0" w:themeColor="text2" w:themeTint="99"/>
         </w:rPr>
         <w:t>- the subject</w:t>
       </w:r>
       <w:r>
         <w:rPr>
-          <w:color w:val="A5A5A5" w:themeColor="accent3"/>
+          <w:color w:val="8496B0" w:themeColor="text2" w:themeTint="99"/>
         </w:rPr>
         <w:t xml:space="preserve"> sections of items like </w:t>
       </w:r>
@@ -1243,13 +1257,13 @@
       <w:proofErr w:type="gramStart"/>
       <w:r>
         <w:rPr>
-          <w:color w:val="A5A5A5" w:themeColor="accent3"/>
+          <w:color w:val="8496B0" w:themeColor="text2" w:themeTint="99"/>
         </w:rPr>
         <w:t>stars,s</w:t>
       </w:r>
       <w:r>
         <w:rPr>
-          <w:color w:val="A5A5A5" w:themeColor="accent3"/>
+          <w:color w:val="8496B0" w:themeColor="text2" w:themeTint="99"/>
         </w:rPr>
         <w:t>pecies</w:t>
       </w:r>
@@ -1257,7 +1271,7 @@
       <w:proofErr w:type="gramEnd"/>
       <w:r>
         <w:rPr>
-          <w:color w:val="A5A5A5" w:themeColor="accent3"/>
+          <w:color w:val="8496B0" w:themeColor="text2" w:themeTint="99"/>
         </w:rPr>
         <w:t>, ..</w:t>
       </w:r>
@@ -1609,12 +1623,7 @@
     </w:p>
     <w:p>
       <w:r>
-        <w:t xml:space="preserve">- direct link in order to </w:t>
-      </w:r>
-      <w:bookmarkStart w:id="0" w:name="_GoBack"/>
-      <w:bookmarkEnd w:id="0"/>
-      <w:r>
-        <w:t>email?</w:t>
+        <w:t>- direct link in order to email?</w:t>
       </w:r>
     </w:p>
     <w:p>
@@ -1728,13 +1737,13 @@
       <w:pPr>
         <w:rPr>
           <w:b/>
-          <w:color w:val="A5A5A5" w:themeColor="accent3"/>
-        </w:rPr>
-      </w:pPr>
-      <w:r>
-        <w:rPr>
-          <w:b/>
-          <w:color w:val="A5A5A5" w:themeColor="accent3"/>
+          <w:color w:val="8496B0" w:themeColor="text2" w:themeTint="99"/>
+        </w:rPr>
+      </w:pPr>
+      <w:r>
+        <w:rPr>
+          <w:b/>
+          <w:color w:val="8496B0" w:themeColor="text2" w:themeTint="99"/>
         </w:rPr>
         <w:t>FUNDING/GRANTS</w:t>
       </w:r>
@@ -1742,12 +1751,12 @@
     <w:p>
       <w:pPr>
         <w:rPr>
-          <w:color w:val="A5A5A5" w:themeColor="accent3"/>
-        </w:rPr>
-      </w:pPr>
-      <w:r>
-        <w:rPr>
-          <w:color w:val="A5A5A5" w:themeColor="accent3"/>
+          <w:color w:val="8496B0" w:themeColor="text2" w:themeTint="99"/>
+        </w:rPr>
+      </w:pPr>
+      <w:r>
+        <w:rPr>
+          <w:color w:val="8496B0" w:themeColor="text2" w:themeTint="99"/>
         </w:rPr>
         <w:t>the name of the funding body or details of the grant given for this research alongside a link to their website/contact details?</w:t>
       </w:r>
@@ -1755,21 +1764,21 @@
     <w:p>
       <w:pPr>
         <w:rPr>
-          <w:color w:val="A5A5A5" w:themeColor="accent3"/>
-        </w:rPr>
-      </w:pPr>
-    </w:p>
-    <w:p>
-      <w:pPr>
-        <w:rPr>
-          <w:b/>
-          <w:color w:val="A5A5A5" w:themeColor="accent3"/>
-        </w:rPr>
-      </w:pPr>
-      <w:r>
-        <w:rPr>
-          <w:b/>
-          <w:color w:val="A5A5A5" w:themeColor="accent3"/>
+          <w:color w:val="8496B0" w:themeColor="text2" w:themeTint="99"/>
+        </w:rPr>
+      </w:pPr>
+    </w:p>
+    <w:p>
+      <w:pPr>
+        <w:rPr>
+          <w:b/>
+          <w:color w:val="8496B0" w:themeColor="text2" w:themeTint="99"/>
+        </w:rPr>
+      </w:pPr>
+      <w:r>
+        <w:rPr>
+          <w:b/>
+          <w:color w:val="8496B0" w:themeColor="text2" w:themeTint="99"/>
         </w:rPr>
         <w:t>INSTITUTION</w:t>
       </w:r>
@@ -1777,12 +1786,12 @@
     <w:p>
       <w:pPr>
         <w:rPr>
-          <w:color w:val="A5A5A5" w:themeColor="accent3"/>
-        </w:rPr>
-      </w:pPr>
-      <w:r>
-        <w:rPr>
-          <w:color w:val="A5A5A5" w:themeColor="accent3"/>
+          <w:color w:val="8496B0" w:themeColor="text2" w:themeTint="99"/>
+        </w:rPr>
+      </w:pPr>
+      <w:r>
+        <w:rPr>
+          <w:color w:val="8496B0" w:themeColor="text2" w:themeTint="99"/>
         </w:rPr>
         <w:t>the name of the institution/ research centre where this data was discovered/ attributed to</w:t>
       </w:r>

</xml_diff>